<commit_message>
Updating change log for Rev 4, suggestion to reduce power consumption by connecting the uC VBAT_SENS to VBAT_KS instead of VBAT_FUSED
</commit_message>
<xml_diff>
--- a/BP8/Rev4/BP8_Hardware_Change_Log.docx
+++ b/BP8/Rev4/BP8_Hardware_Change_Log.docx
@@ -51,7 +51,7 @@
                         <a:effectLst/>
                         <a:extLst>
                           <a:ext uri="{C572A759-6A51-4108-AA02-DFA0A04FC94B}">
-                            <ma14:wrappingTextBoxFlag xmlns:ma14="http://schemas.microsoft.com/office/mac/drawingml/2011/main" xmlns:w="http://schemas.openxmlformats.org/wordprocessingml/2006/main" xmlns:w10="urn:schemas-microsoft-com:office:word" xmlns:v="urn:schemas-microsoft-com:vml" xmlns:o="urn:schemas-microsoft-com:office:office" xmlns:mv="urn:schemas-microsoft-com:mac:vml" xmlns:mo="http://schemas.microsoft.com/office/mac/office/2008/main" xmlns=""/>
+                            <ma14:wrappingTextBoxFlag xmlns="" xmlns:mo="http://schemas.microsoft.com/office/mac/office/2008/main" xmlns:mv="urn:schemas-microsoft-com:mac:vml" xmlns:o="urn:schemas-microsoft-com:office:office" xmlns:v="urn:schemas-microsoft-com:vml" xmlns:w10="urn:schemas-microsoft-com:office:word" xmlns:w="http://schemas.openxmlformats.org/wordprocessingml/2006/main" xmlns:ma14="http://schemas.microsoft.com/office/mac/drawingml/2011/main"/>
                           </a:ext>
                         </a:extLst>
                       </wps:spPr>
@@ -2676,8 +2676,6 @@
                 <w:rFonts w:cs="Arial"/>
               </w:rPr>
             </w:pPr>
-            <w:bookmarkStart w:id="6" w:name="_GoBack"/>
-            <w:bookmarkEnd w:id="6"/>
           </w:p>
         </w:tc>
         <w:tc>
@@ -2724,6 +2722,13 @@
                 <w:lang w:eastAsia="en-US"/>
               </w:rPr>
             </w:pPr>
+            <w:r>
+              <w:rPr>
+                <w:rFonts w:cstheme="minorBidi"/>
+                <w:lang w:eastAsia="en-US"/>
+              </w:rPr>
+              <w:t>4</w:t>
+            </w:r>
           </w:p>
         </w:tc>
         <w:tc>
@@ -2743,6 +2748,52 @@
                 <w:rFonts w:cs="Arial"/>
               </w:rPr>
             </w:pPr>
+            <w:r>
+              <w:rPr>
+                <w:rFonts w:cs="Arial"/>
+              </w:rPr>
+              <w:t>Connect “</w:t>
+            </w:r>
+            <w:r>
+              <w:rPr>
+                <w:rFonts w:cs="Arial"/>
+              </w:rPr>
+              <w:t>VBAT_SENS</w:t>
+            </w:r>
+            <w:r>
+              <w:rPr>
+                <w:rFonts w:cs="Arial"/>
+              </w:rPr>
+              <w:t>” (</w:t>
+            </w:r>
+            <w:proofErr w:type="spellStart"/>
+            <w:r>
+              <w:rPr>
+                <w:rFonts w:cs="Arial"/>
+              </w:rPr>
+              <w:t>ucontroller</w:t>
+            </w:r>
+            <w:proofErr w:type="spellEnd"/>
+            <w:r>
+              <w:rPr>
+                <w:rFonts w:cs="Arial"/>
+              </w:rPr>
+              <w:t>) to VBAT_KS, instead of VBAT_FUSED as done today.</w:t>
+            </w:r>
+          </w:p>
+          <w:p>
+            <w:pPr>
+              <w:cnfStyle w:val="000000010000" w:firstRow="0" w:lastRow="0" w:firstColumn="0" w:lastColumn="0" w:oddVBand="0" w:evenVBand="0" w:oddHBand="0" w:evenHBand="1" w:firstRowFirstColumn="0" w:firstRowLastColumn="0" w:lastRowFirstColumn="0" w:lastRowLastColumn="0"/>
+              <w:rPr>
+                <w:rFonts w:cs="Arial"/>
+              </w:rPr>
+            </w:pPr>
+            <w:r>
+              <w:rPr>
+                <w:rFonts w:cs="Arial"/>
+              </w:rPr>
+              <w:t>This will reduce current consumption (70uA) when KS is active/pressed.</w:t>
+            </w:r>
           </w:p>
         </w:tc>
         <w:tc>
@@ -2783,6 +2834,12 @@
                 <w:rFonts w:cs="Arial"/>
               </w:rPr>
             </w:pPr>
+            <w:r>
+              <w:rPr>
+                <w:rFonts w:cs="Arial"/>
+              </w:rPr>
+              <w:t>x</w:t>
+            </w:r>
           </w:p>
         </w:tc>
         <w:tc>
@@ -2803,6 +2860,12 @@
                 <w:rFonts w:cs="Arial"/>
               </w:rPr>
             </w:pPr>
+            <w:r>
+              <w:rPr>
+                <w:rFonts w:cs="Arial"/>
+              </w:rPr>
+              <w:t>x</w:t>
+            </w:r>
           </w:p>
         </w:tc>
         <w:tc>
@@ -2823,6 +2886,14 @@
                 <w:rFonts w:cs="Arial"/>
               </w:rPr>
             </w:pPr>
+            <w:proofErr w:type="spellStart"/>
+            <w:r>
+              <w:rPr>
+                <w:rFonts w:cs="Arial"/>
+              </w:rPr>
+              <w:t>jove</w:t>
+            </w:r>
+            <w:proofErr w:type="spellEnd"/>
           </w:p>
         </w:tc>
         <w:tc>
@@ -2843,6 +2914,12 @@
                 <w:rFonts w:cs="Arial"/>
               </w:rPr>
             </w:pPr>
+            <w:r>
+              <w:rPr>
+                <w:rFonts w:cs="Arial"/>
+              </w:rPr>
+              <w:t>idea</w:t>
+            </w:r>
           </w:p>
         </w:tc>
       </w:tr>
@@ -2869,6 +2946,8 @@
                 <w:lang w:eastAsia="en-US"/>
               </w:rPr>
             </w:pPr>
+            <w:bookmarkStart w:id="6" w:name="_GoBack"/>
+            <w:bookmarkEnd w:id="6"/>
           </w:p>
         </w:tc>
         <w:tc>
@@ -7788,7 +7867,7 @@
                       <a:effectLst/>
                       <a:extLst>
                         <a:ext uri="{C572A759-6A51-4108-AA02-DFA0A04FC94B}">
-                          <ma14:wrappingTextBoxFlag xmlns:ma14="http://schemas.microsoft.com/office/mac/drawingml/2011/main" xmlns:w="http://schemas.openxmlformats.org/wordprocessingml/2006/main" xmlns:w10="urn:schemas-microsoft-com:office:word" xmlns:v="urn:schemas-microsoft-com:vml" xmlns:o="urn:schemas-microsoft-com:office:office" xmlns:mv="urn:schemas-microsoft-com:mac:vml" xmlns:mo="http://schemas.microsoft.com/office/mac/office/2008/main" xmlns=""/>
+                          <ma14:wrappingTextBoxFlag xmlns="" xmlns:mo="http://schemas.microsoft.com/office/mac/office/2008/main" xmlns:mv="urn:schemas-microsoft-com:mac:vml" xmlns:o="urn:schemas-microsoft-com:office:office" xmlns:v="urn:schemas-microsoft-com:vml" xmlns:w10="urn:schemas-microsoft-com:office:word" xmlns:w="http://schemas.openxmlformats.org/wordprocessingml/2006/main" xmlns:ma14="http://schemas.microsoft.com/office/mac/drawingml/2011/main"/>
                         </a:ext>
                       </a:extLst>
                     </wps:spPr>
@@ -13545,7 +13624,7 @@
 </file>
 
 <file path=customXml/itemProps2.xml><?xml version="1.0" encoding="utf-8"?>
-<ds:datastoreItem xmlns:ds="http://schemas.openxmlformats.org/officeDocument/2006/customXml" ds:itemID="{B6CA0715-E892-4EDD-8FA7-DC0BD5B0E27D}">
+<ds:datastoreItem xmlns:ds="http://schemas.openxmlformats.org/officeDocument/2006/customXml" ds:itemID="{FC452F3F-AFF8-4743-8A70-CC92970174B5}">
   <ds:schemaRefs>
     <ds:schemaRef ds:uri="http://schemas.openxmlformats.org/officeDocument/2006/bibliography"/>
   </ds:schemaRefs>

</xml_diff>

<commit_message>
HW change log updated with Over Current and Over Voltage findings
</commit_message>
<xml_diff>
--- a/BP8/Rev4/BP8_Hardware_Change_Log.docx
+++ b/BP8/Rev4/BP8_Hardware_Change_Log.docx
@@ -51,7 +51,7 @@
                         <a:effectLst/>
                         <a:extLst>
                           <a:ext uri="{C572A759-6A51-4108-AA02-DFA0A04FC94B}">
-                            <ma14:wrappingTextBoxFlag xmlns="" xmlns:mo="http://schemas.microsoft.com/office/mac/office/2008/main" xmlns:mv="urn:schemas-microsoft-com:mac:vml" xmlns:o="urn:schemas-microsoft-com:office:office" xmlns:v="urn:schemas-microsoft-com:vml" xmlns:w10="urn:schemas-microsoft-com:office:word" xmlns:w="http://schemas.openxmlformats.org/wordprocessingml/2006/main" xmlns:ma14="http://schemas.microsoft.com/office/mac/drawingml/2011/main"/>
+                            <ma14:wrappingTextBoxFlag xmlns:ma14="http://schemas.microsoft.com/office/mac/drawingml/2011/main" xmlns:w="http://schemas.openxmlformats.org/wordprocessingml/2006/main" xmlns:w10="urn:schemas-microsoft-com:office:word" xmlns:v="urn:schemas-microsoft-com:vml" xmlns:o="urn:schemas-microsoft-com:office:office" xmlns:mv="urn:schemas-microsoft-com:mac:vml" xmlns:mo="http://schemas.microsoft.com/office/mac/office/2008/main" xmlns=""/>
                           </a:ext>
                         </a:extLst>
                       </wps:spPr>
@@ -2946,8 +2946,13 @@
                 <w:lang w:eastAsia="en-US"/>
               </w:rPr>
             </w:pPr>
-            <w:bookmarkStart w:id="6" w:name="_GoBack"/>
-            <w:bookmarkEnd w:id="6"/>
+            <w:r>
+              <w:rPr>
+                <w:rFonts w:cstheme="minorBidi"/>
+                <w:lang w:eastAsia="en-US"/>
+              </w:rPr>
+              <w:t>5</w:t>
+            </w:r>
           </w:p>
         </w:tc>
         <w:tc>
@@ -2967,6 +2972,26 @@
                 <w:rFonts w:cs="Arial"/>
               </w:rPr>
             </w:pPr>
+            <w:r>
+              <w:rPr>
+                <w:rFonts w:cs="Arial"/>
+              </w:rPr>
+              <w:t xml:space="preserve">Over Voltage protection shall sense on battery side (VBAT_FUSED). </w:t>
+            </w:r>
+          </w:p>
+          <w:p>
+            <w:pPr>
+              <w:cnfStyle w:val="000000100000" w:firstRow="0" w:lastRow="0" w:firstColumn="0" w:lastColumn="0" w:oddVBand="0" w:evenVBand="0" w:oddHBand="1" w:evenHBand="0" w:firstRowFirstColumn="0" w:firstRowLastColumn="0" w:lastRowFirstColumn="0" w:lastRowLastColumn="0"/>
+              <w:rPr>
+                <w:rFonts w:cs="Arial"/>
+              </w:rPr>
+            </w:pPr>
+            <w:r>
+              <w:rPr>
+                <w:rFonts w:cs="Arial"/>
+              </w:rPr>
+              <w:t>Implement: R155, R158, R161 should have option to connect to VBAT_FUSED.</w:t>
+            </w:r>
           </w:p>
         </w:tc>
         <w:tc>
@@ -3007,6 +3032,12 @@
                 <w:rFonts w:cs="Arial"/>
               </w:rPr>
             </w:pPr>
+            <w:r>
+              <w:rPr>
+                <w:rFonts w:cs="Arial"/>
+              </w:rPr>
+              <w:t>x</w:t>
+            </w:r>
           </w:p>
         </w:tc>
         <w:tc>
@@ -3027,6 +3058,12 @@
                 <w:rFonts w:cs="Arial"/>
               </w:rPr>
             </w:pPr>
+            <w:r>
+              <w:rPr>
+                <w:rFonts w:cs="Arial"/>
+              </w:rPr>
+              <w:t>x</w:t>
+            </w:r>
           </w:p>
         </w:tc>
         <w:tc>
@@ -3047,6 +3084,12 @@
                 <w:rFonts w:cs="Arial"/>
               </w:rPr>
             </w:pPr>
+            <w:r>
+              <w:rPr>
+                <w:rFonts w:cs="Arial"/>
+              </w:rPr>
+              <w:t>Jove</w:t>
+            </w:r>
           </w:p>
         </w:tc>
         <w:tc>
@@ -3093,6 +3136,13 @@
                 <w:lang w:eastAsia="en-US"/>
               </w:rPr>
             </w:pPr>
+            <w:r>
+              <w:rPr>
+                <w:rFonts w:cstheme="minorBidi"/>
+                <w:lang w:eastAsia="en-US"/>
+              </w:rPr>
+              <w:t>6</w:t>
+            </w:r>
           </w:p>
         </w:tc>
         <w:tc>
@@ -3112,6 +3162,38 @@
                 <w:rFonts w:cs="Arial"/>
               </w:rPr>
             </w:pPr>
+            <w:r>
+              <w:rPr>
+                <w:rFonts w:cs="Arial"/>
+              </w:rPr>
+              <w:t xml:space="preserve">Noise on CUR_OUT. Move </w:t>
+            </w:r>
+            <w:r>
+              <w:rPr>
+                <w:rFonts w:cs="Arial"/>
+              </w:rPr>
+              <w:t>CUR_OUT</w:t>
+            </w:r>
+            <w:r>
+              <w:rPr>
+                <w:rFonts w:cs="Arial"/>
+              </w:rPr>
+              <w:t xml:space="preserve"> trace away from L2.</w:t>
+            </w:r>
+          </w:p>
+          <w:p>
+            <w:pPr>
+              <w:cnfStyle w:val="000000010000" w:firstRow="0" w:lastRow="0" w:firstColumn="0" w:lastColumn="0" w:oddVBand="0" w:evenVBand="0" w:oddHBand="0" w:evenHBand="1" w:firstRowFirstColumn="0" w:firstRowLastColumn="0" w:lastRowFirstColumn="0" w:lastRowLastColumn="0"/>
+              <w:rPr>
+                <w:rFonts w:cs="Arial"/>
+              </w:rPr>
+            </w:pPr>
+            <w:r>
+              <w:rPr>
+                <w:rFonts w:cs="Arial"/>
+              </w:rPr>
+              <w:t>L2 introduce noise in the signal, which cause SC circuit to trigger random</w:t>
+            </w:r>
           </w:p>
         </w:tc>
         <w:tc>
@@ -3152,6 +3234,12 @@
                 <w:rFonts w:cs="Arial"/>
               </w:rPr>
             </w:pPr>
+            <w:r>
+              <w:rPr>
+                <w:rFonts w:cs="Arial"/>
+              </w:rPr>
+              <w:t>x</w:t>
+            </w:r>
           </w:p>
         </w:tc>
         <w:tc>
@@ -3172,6 +3260,12 @@
                 <w:rFonts w:cs="Arial"/>
               </w:rPr>
             </w:pPr>
+            <w:r>
+              <w:rPr>
+                <w:rFonts w:cs="Arial"/>
+              </w:rPr>
+              <w:t>x</w:t>
+            </w:r>
           </w:p>
         </w:tc>
         <w:tc>
@@ -3192,6 +3286,12 @@
                 <w:rFonts w:cs="Arial"/>
               </w:rPr>
             </w:pPr>
+            <w:r>
+              <w:rPr>
+                <w:rFonts w:cs="Arial"/>
+              </w:rPr>
+              <w:t>Jove</w:t>
+            </w:r>
           </w:p>
         </w:tc>
         <w:tc>
@@ -3238,6 +3338,13 @@
                 <w:lang w:eastAsia="en-US"/>
               </w:rPr>
             </w:pPr>
+            <w:r>
+              <w:rPr>
+                <w:rFonts w:cstheme="minorBidi"/>
+                <w:lang w:eastAsia="en-US"/>
+              </w:rPr>
+              <w:t>7</w:t>
+            </w:r>
           </w:p>
         </w:tc>
         <w:tc>
@@ -3257,6 +3364,18 @@
                 <w:rFonts w:cs="Arial"/>
               </w:rPr>
             </w:pPr>
+            <w:r>
+              <w:rPr>
+                <w:rFonts w:cs="Arial"/>
+              </w:rPr>
+              <w:t>SC protection shall have hysteresis.</w:t>
+            </w:r>
+            <w:r>
+              <w:rPr>
+                <w:rFonts w:cs="Arial"/>
+              </w:rPr>
+              <w:t xml:space="preserve"> Noise on CUR_OUT and on the RC-charging curve (C74/R168) cause random trigger of SC.</w:t>
+            </w:r>
           </w:p>
         </w:tc>
         <w:tc>
@@ -3297,6 +3416,12 @@
                 <w:rFonts w:cs="Arial"/>
               </w:rPr>
             </w:pPr>
+            <w:r>
+              <w:rPr>
+                <w:rFonts w:cs="Arial"/>
+              </w:rPr>
+              <w:t>x</w:t>
+            </w:r>
           </w:p>
         </w:tc>
         <w:tc>
@@ -3317,6 +3442,12 @@
                 <w:rFonts w:cs="Arial"/>
               </w:rPr>
             </w:pPr>
+            <w:r>
+              <w:rPr>
+                <w:rFonts w:cs="Arial"/>
+              </w:rPr>
+              <w:t>x</w:t>
+            </w:r>
           </w:p>
         </w:tc>
         <w:tc>
@@ -3337,6 +3468,12 @@
                 <w:rFonts w:cs="Arial"/>
               </w:rPr>
             </w:pPr>
+            <w:r>
+              <w:rPr>
+                <w:rFonts w:cs="Arial"/>
+              </w:rPr>
+              <w:t>Jove</w:t>
+            </w:r>
           </w:p>
         </w:tc>
         <w:tc>
@@ -3402,6 +3539,8 @@
                 <w:rFonts w:cs="Arial"/>
               </w:rPr>
             </w:pPr>
+            <w:bookmarkStart w:id="6" w:name="_GoBack"/>
+            <w:bookmarkEnd w:id="6"/>
           </w:p>
         </w:tc>
         <w:tc>
@@ -7867,7 +8006,7 @@
                       <a:effectLst/>
                       <a:extLst>
                         <a:ext uri="{C572A759-6A51-4108-AA02-DFA0A04FC94B}">
-                          <ma14:wrappingTextBoxFlag xmlns="" xmlns:mo="http://schemas.microsoft.com/office/mac/office/2008/main" xmlns:mv="urn:schemas-microsoft-com:mac:vml" xmlns:o="urn:schemas-microsoft-com:office:office" xmlns:v="urn:schemas-microsoft-com:vml" xmlns:w10="urn:schemas-microsoft-com:office:word" xmlns:w="http://schemas.openxmlformats.org/wordprocessingml/2006/main" xmlns:ma14="http://schemas.microsoft.com/office/mac/drawingml/2011/main"/>
+                          <ma14:wrappingTextBoxFlag xmlns:ma14="http://schemas.microsoft.com/office/mac/drawingml/2011/main" xmlns:w="http://schemas.openxmlformats.org/wordprocessingml/2006/main" xmlns:w10="urn:schemas-microsoft-com:office:word" xmlns:v="urn:schemas-microsoft-com:vml" xmlns:o="urn:schemas-microsoft-com:office:office" xmlns:mv="urn:schemas-microsoft-com:mac:vml" xmlns:mo="http://schemas.microsoft.com/office/mac/office/2008/main" xmlns=""/>
                         </a:ext>
                       </a:extLst>
                     </wps:spPr>
@@ -9256,7 +9395,7 @@
     </w:rPrDefault>
     <w:pPrDefault/>
   </w:docDefaults>
-  <w:latentStyles w:defLockedState="0" w:defUIPriority="99" w:defSemiHidden="0" w:defUnhideWhenUsed="0" w:defQFormat="0" w:count="375">
+  <w:latentStyles w:defLockedState="0" w:defUIPriority="99" w:defSemiHidden="0" w:defUnhideWhenUsed="0" w:defQFormat="0" w:count="377">
     <w:lsdException w:name="Normal" w:uiPriority="0" w:qFormat="1"/>
     <w:lsdException w:name="heading 1" w:uiPriority="9" w:qFormat="1"/>
     <w:lsdException w:name="heading 2" w:semiHidden="1" w:uiPriority="9" w:unhideWhenUsed="1" w:qFormat="1"/>
@@ -9362,7 +9501,6 @@
     <w:lsdException w:name="HTML Sample" w:semiHidden="1" w:unhideWhenUsed="1"/>
     <w:lsdException w:name="HTML Typewriter" w:semiHidden="1" w:unhideWhenUsed="1"/>
     <w:lsdException w:name="HTML Variable" w:semiHidden="1" w:unhideWhenUsed="1"/>
-    <w:lsdException w:name="Normal Table" w:semiHidden="1" w:unhideWhenUsed="1"/>
     <w:lsdException w:name="annotation subject" w:semiHidden="1" w:unhideWhenUsed="1"/>
     <w:lsdException w:name="No List" w:semiHidden="1" w:unhideWhenUsed="1"/>
     <w:lsdException w:name="Outline List 1" w:semiHidden="1" w:unhideWhenUsed="1"/>
@@ -9408,10 +9546,8 @@
     <w:lsdException w:name="Table Subtle 1" w:semiHidden="1" w:unhideWhenUsed="1"/>
     <w:lsdException w:name="Table Subtle 2" w:semiHidden="1" w:unhideWhenUsed="1"/>
     <w:lsdException w:name="Table Web 1" w:semiHidden="1" w:unhideWhenUsed="1"/>
-    <w:lsdException w:name="Table Web 2" w:semiHidden="1" w:unhideWhenUsed="1"/>
     <w:lsdException w:name="Table Web 3" w:semiHidden="1" w:unhideWhenUsed="1"/>
     <w:lsdException w:name="Balloon Text" w:semiHidden="1" w:unhideWhenUsed="1"/>
-    <w:lsdException w:name="Table Theme" w:semiHidden="1" w:unhideWhenUsed="1"/>
     <w:lsdException w:name="Placeholder Text" w:semiHidden="1"/>
     <w:lsdException w:name="No Spacing" w:uiPriority="1"/>
     <w:lsdException w:name="Light Shading" w:uiPriority="60"/>
@@ -9622,6 +9758,8 @@
     <w:lsdException w:name="Smart Hyperlink" w:semiHidden="1" w:unhideWhenUsed="1"/>
     <w:lsdException w:name="Hashtag" w:semiHidden="1" w:unhideWhenUsed="1"/>
     <w:lsdException w:name="Unresolved Mention" w:semiHidden="1" w:unhideWhenUsed="1"/>
+    <w:lsdException w:name="Smart Link" w:semiHidden="1" w:unhideWhenUsed="1"/>
+    <w:lsdException w:name="Smart Link Error" w:semiHidden="1" w:unhideWhenUsed="1"/>
   </w:latentStyles>
   <w:style w:type="paragraph" w:default="1" w:styleId="Normal">
     <w:name w:val="Normal"/>
@@ -13624,7 +13762,7 @@
 </file>
 
 <file path=customXml/itemProps2.xml><?xml version="1.0" encoding="utf-8"?>
-<ds:datastoreItem xmlns:ds="http://schemas.openxmlformats.org/officeDocument/2006/customXml" ds:itemID="{FC452F3F-AFF8-4743-8A70-CC92970174B5}">
+<ds:datastoreItem xmlns:ds="http://schemas.openxmlformats.org/officeDocument/2006/customXml" ds:itemID="{0A50C0E7-2C02-49E3-99B5-005E6D791A0E}">
   <ds:schemaRefs>
     <ds:schemaRef ds:uri="http://schemas.openxmlformats.org/officeDocument/2006/bibliography"/>
   </ds:schemaRefs>

</xml_diff>